<commit_message>
Added the Screenshot Images of the Log Command Practices
</commit_message>
<xml_diff>
--- a/Log_Command_DOC.docx
+++ b/Log_Command_DOC.docx
@@ -1305,11 +1305,6 @@
           <w:rFonts w:ascii="Times New Roman" w:hAnsi="Times New Roman" w:cs="Times New Roman"/>
         </w:rPr>
         <w:tab/>
-      </w:r>
-      <w:r>
-        <w:rPr>
-          <w:rFonts w:ascii="Times New Roman" w:hAnsi="Times New Roman" w:cs="Times New Roman"/>
-        </w:rPr>
         <w:t>-l: long listing format (permissions, owner, size, date)</w:t>
       </w:r>
     </w:p>
@@ -1326,11 +1321,6 @@
           <w:rFonts w:ascii="Times New Roman" w:hAnsi="Times New Roman" w:cs="Times New Roman"/>
         </w:rPr>
         <w:tab/>
-      </w:r>
-      <w:r>
-        <w:rPr>
-          <w:rFonts w:ascii="Times New Roman" w:hAnsi="Times New Roman" w:cs="Times New Roman"/>
-        </w:rPr>
         <w:t>-t: sorted by modification time (newest first)</w:t>
       </w:r>
     </w:p>
@@ -1348,11 +1338,6 @@
         </w:rPr>
         <w:lastRenderedPageBreak/>
         <w:tab/>
-      </w:r>
-      <w:r>
-        <w:rPr>
-          <w:rFonts w:ascii="Times New Roman" w:hAnsi="Times New Roman" w:cs="Times New Roman"/>
-        </w:rPr>
         <w:t>-r: reverse order (oldest first)</w:t>
       </w:r>
     </w:p>
@@ -1550,10 +1535,7 @@
       </w:r>
       <w:proofErr w:type="gramEnd"/>
       <w:r>
-        <w:t xml:space="preserve"> </w:t>
-      </w:r>
-      <w:r>
-        <w:t>/opt/</w:t>
+        <w:t xml:space="preserve"> /opt/</w:t>
       </w:r>
       <w:proofErr w:type="spellStart"/>
       <w:r>
@@ -1561,10 +1543,7 @@
       </w:r>
       <w:proofErr w:type="spellEnd"/>
       <w:r>
-        <w:t>/logs</w:t>
-      </w:r>
-      <w:r>
-        <w:t xml:space="preserve">  # Replace path</w:t>
+        <w:t>/logs  # Replace path</w:t>
       </w:r>
     </w:p>
     <w:p>
@@ -1881,8 +1860,6 @@
       <w:r>
         <w:t xml:space="preserve"> -n 2 mylog.txt</w:t>
       </w:r>
-      <w:bookmarkStart w:id="0" w:name="_GoBack"/>
-      <w:bookmarkEnd w:id="0"/>
     </w:p>
     <w:p>
       <w:pPr>
@@ -1937,6 +1914,250 @@
       <w:r>
         <w:t xml:space="preserve"> -f mylog.txt </w:t>
       </w:r>
+    </w:p>
+    <w:p/>
+    <w:p/>
+    <w:p/>
+    <w:p/>
+    <w:p/>
+    <w:p/>
+    <w:p/>
+    <w:p>
+      <w:r>
+        <w:rPr>
+          <w:noProof/>
+        </w:rPr>
+        <w:lastRenderedPageBreak/>
+        <w:drawing>
+          <wp:inline distT="0" distB="0" distL="0" distR="0">
+            <wp:extent cx="5943600" cy="3341370"/>
+            <wp:effectExtent l="0" t="0" r="0" b="0"/>
+            <wp:docPr id="2" name="Picture 2"/>
+            <wp:cNvGraphicFramePr>
+              <a:graphicFrameLocks xmlns:a="http://schemas.openxmlformats.org/drawingml/2006/main" noChangeAspect="1"/>
+            </wp:cNvGraphicFramePr>
+            <a:graphic xmlns:a="http://schemas.openxmlformats.org/drawingml/2006/main">
+              <a:graphicData uri="http://schemas.openxmlformats.org/drawingml/2006/picture">
+                <pic:pic xmlns:pic="http://schemas.openxmlformats.org/drawingml/2006/picture">
+                  <pic:nvPicPr>
+                    <pic:cNvPr id="2" name="Screenshot (613).png"/>
+                    <pic:cNvPicPr/>
+                  </pic:nvPicPr>
+                  <pic:blipFill>
+                    <a:blip r:embed="rId5">
+                      <a:extLst>
+                        <a:ext uri="{28A0092B-C50C-407E-A947-70E740481C1C}">
+                          <a14:useLocalDpi xmlns:a14="http://schemas.microsoft.com/office/drawing/2010/main" val="0"/>
+                        </a:ext>
+                      </a:extLst>
+                    </a:blip>
+                    <a:stretch>
+                      <a:fillRect/>
+                    </a:stretch>
+                  </pic:blipFill>
+                  <pic:spPr>
+                    <a:xfrm>
+                      <a:off x="0" y="0"/>
+                      <a:ext cx="5943600" cy="3341370"/>
+                    </a:xfrm>
+                    <a:prstGeom prst="rect">
+                      <a:avLst/>
+                    </a:prstGeom>
+                  </pic:spPr>
+                </pic:pic>
+              </a:graphicData>
+            </a:graphic>
+          </wp:inline>
+        </w:drawing>
+      </w:r>
+      <w:r>
+        <w:rPr>
+          <w:noProof/>
+        </w:rPr>
+        <w:drawing>
+          <wp:inline distT="0" distB="0" distL="0" distR="0">
+            <wp:extent cx="5943600" cy="3341370"/>
+            <wp:effectExtent l="0" t="0" r="0" b="0"/>
+            <wp:docPr id="3" name="Picture 3"/>
+            <wp:cNvGraphicFramePr>
+              <a:graphicFrameLocks xmlns:a="http://schemas.openxmlformats.org/drawingml/2006/main" noChangeAspect="1"/>
+            </wp:cNvGraphicFramePr>
+            <a:graphic xmlns:a="http://schemas.openxmlformats.org/drawingml/2006/main">
+              <a:graphicData uri="http://schemas.openxmlformats.org/drawingml/2006/picture">
+                <pic:pic xmlns:pic="http://schemas.openxmlformats.org/drawingml/2006/picture">
+                  <pic:nvPicPr>
+                    <pic:cNvPr id="3" name="Screenshot (614).png"/>
+                    <pic:cNvPicPr/>
+                  </pic:nvPicPr>
+                  <pic:blipFill>
+                    <a:blip r:embed="rId6">
+                      <a:extLst>
+                        <a:ext uri="{28A0092B-C50C-407E-A947-70E740481C1C}">
+                          <a14:useLocalDpi xmlns:a14="http://schemas.microsoft.com/office/drawing/2010/main" val="0"/>
+                        </a:ext>
+                      </a:extLst>
+                    </a:blip>
+                    <a:stretch>
+                      <a:fillRect/>
+                    </a:stretch>
+                  </pic:blipFill>
+                  <pic:spPr>
+                    <a:xfrm>
+                      <a:off x="0" y="0"/>
+                      <a:ext cx="5943600" cy="3341370"/>
+                    </a:xfrm>
+                    <a:prstGeom prst="rect">
+                      <a:avLst/>
+                    </a:prstGeom>
+                  </pic:spPr>
+                </pic:pic>
+              </a:graphicData>
+            </a:graphic>
+          </wp:inline>
+        </w:drawing>
+      </w:r>
+      <w:r>
+        <w:rPr>
+          <w:noProof/>
+        </w:rPr>
+        <w:lastRenderedPageBreak/>
+        <w:drawing>
+          <wp:inline distT="0" distB="0" distL="0" distR="0">
+            <wp:extent cx="5943600" cy="3341370"/>
+            <wp:effectExtent l="0" t="0" r="0" b="0"/>
+            <wp:docPr id="4" name="Picture 4"/>
+            <wp:cNvGraphicFramePr>
+              <a:graphicFrameLocks xmlns:a="http://schemas.openxmlformats.org/drawingml/2006/main" noChangeAspect="1"/>
+            </wp:cNvGraphicFramePr>
+            <a:graphic xmlns:a="http://schemas.openxmlformats.org/drawingml/2006/main">
+              <a:graphicData uri="http://schemas.openxmlformats.org/drawingml/2006/picture">
+                <pic:pic xmlns:pic="http://schemas.openxmlformats.org/drawingml/2006/picture">
+                  <pic:nvPicPr>
+                    <pic:cNvPr id="4" name="Screenshot (615).png"/>
+                    <pic:cNvPicPr/>
+                  </pic:nvPicPr>
+                  <pic:blipFill>
+                    <a:blip r:embed="rId7">
+                      <a:extLst>
+                        <a:ext uri="{28A0092B-C50C-407E-A947-70E740481C1C}">
+                          <a14:useLocalDpi xmlns:a14="http://schemas.microsoft.com/office/drawing/2010/main" val="0"/>
+                        </a:ext>
+                      </a:extLst>
+                    </a:blip>
+                    <a:stretch>
+                      <a:fillRect/>
+                    </a:stretch>
+                  </pic:blipFill>
+                  <pic:spPr>
+                    <a:xfrm>
+                      <a:off x="0" y="0"/>
+                      <a:ext cx="5943600" cy="3341370"/>
+                    </a:xfrm>
+                    <a:prstGeom prst="rect">
+                      <a:avLst/>
+                    </a:prstGeom>
+                  </pic:spPr>
+                </pic:pic>
+              </a:graphicData>
+            </a:graphic>
+          </wp:inline>
+        </w:drawing>
+      </w:r>
+      <w:r>
+        <w:rPr>
+          <w:noProof/>
+        </w:rPr>
+        <w:drawing>
+          <wp:inline distT="0" distB="0" distL="0" distR="0">
+            <wp:extent cx="5943600" cy="3341370"/>
+            <wp:effectExtent l="0" t="0" r="0" b="0"/>
+            <wp:docPr id="5" name="Picture 5"/>
+            <wp:cNvGraphicFramePr>
+              <a:graphicFrameLocks xmlns:a="http://schemas.openxmlformats.org/drawingml/2006/main" noChangeAspect="1"/>
+            </wp:cNvGraphicFramePr>
+            <a:graphic xmlns:a="http://schemas.openxmlformats.org/drawingml/2006/main">
+              <a:graphicData uri="http://schemas.openxmlformats.org/drawingml/2006/picture">
+                <pic:pic xmlns:pic="http://schemas.openxmlformats.org/drawingml/2006/picture">
+                  <pic:nvPicPr>
+                    <pic:cNvPr id="5" name="Screenshot (616).png"/>
+                    <pic:cNvPicPr/>
+                  </pic:nvPicPr>
+                  <pic:blipFill>
+                    <a:blip r:embed="rId8">
+                      <a:extLst>
+                        <a:ext uri="{28A0092B-C50C-407E-A947-70E740481C1C}">
+                          <a14:useLocalDpi xmlns:a14="http://schemas.microsoft.com/office/drawing/2010/main" val="0"/>
+                        </a:ext>
+                      </a:extLst>
+                    </a:blip>
+                    <a:stretch>
+                      <a:fillRect/>
+                    </a:stretch>
+                  </pic:blipFill>
+                  <pic:spPr>
+                    <a:xfrm>
+                      <a:off x="0" y="0"/>
+                      <a:ext cx="5943600" cy="3341370"/>
+                    </a:xfrm>
+                    <a:prstGeom prst="rect">
+                      <a:avLst/>
+                    </a:prstGeom>
+                  </pic:spPr>
+                </pic:pic>
+              </a:graphicData>
+            </a:graphic>
+          </wp:inline>
+        </w:drawing>
+      </w:r>
+      <w:bookmarkStart w:id="0" w:name="_GoBack"/>
+      <w:r>
+        <w:rPr>
+          <w:noProof/>
+        </w:rPr>
+        <w:lastRenderedPageBreak/>
+        <w:drawing>
+          <wp:inline distT="0" distB="0" distL="0" distR="0">
+            <wp:extent cx="5943600" cy="3341370"/>
+            <wp:effectExtent l="0" t="0" r="0" b="0"/>
+            <wp:docPr id="6" name="Picture 6"/>
+            <wp:cNvGraphicFramePr>
+              <a:graphicFrameLocks xmlns:a="http://schemas.openxmlformats.org/drawingml/2006/main" noChangeAspect="1"/>
+            </wp:cNvGraphicFramePr>
+            <a:graphic xmlns:a="http://schemas.openxmlformats.org/drawingml/2006/main">
+              <a:graphicData uri="http://schemas.openxmlformats.org/drawingml/2006/picture">
+                <pic:pic xmlns:pic="http://schemas.openxmlformats.org/drawingml/2006/picture">
+                  <pic:nvPicPr>
+                    <pic:cNvPr id="6" name="Screenshot (617).png"/>
+                    <pic:cNvPicPr/>
+                  </pic:nvPicPr>
+                  <pic:blipFill>
+                    <a:blip r:embed="rId9">
+                      <a:extLst>
+                        <a:ext uri="{28A0092B-C50C-407E-A947-70E740481C1C}">
+                          <a14:useLocalDpi xmlns:a14="http://schemas.microsoft.com/office/drawing/2010/main" val="0"/>
+                        </a:ext>
+                      </a:extLst>
+                    </a:blip>
+                    <a:stretch>
+                      <a:fillRect/>
+                    </a:stretch>
+                  </pic:blipFill>
+                  <pic:spPr>
+                    <a:xfrm>
+                      <a:off x="0" y="0"/>
+                      <a:ext cx="5943600" cy="3341370"/>
+                    </a:xfrm>
+                    <a:prstGeom prst="rect">
+                      <a:avLst/>
+                    </a:prstGeom>
+                  </pic:spPr>
+                </pic:pic>
+              </a:graphicData>
+            </a:graphic>
+          </wp:inline>
+        </w:drawing>
+      </w:r>
+      <w:bookmarkEnd w:id="0"/>
     </w:p>
     <w:sectPr>
       <w:pgSz w:w="12240" w:h="15840"/>

</xml_diff>